<commit_message>
added quiz 2 start
</commit_message>
<xml_diff>
--- a/assignment_1/Quiz1_Tasks.docx
+++ b/assignment_1/Quiz1_Tasks.docx
@@ -2106,7 +2106,19 @@
         <w:rPr>
           <w:lang w:val="ka-GE"/>
         </w:rPr>
-        <w:t>Make the following modifications to the script and report how the plot changes qualitatively and quantatively (how many hits, what percentage are near the diagonal). Also briefly describe how you implemented each change.</w:t>
+        <w:t>Make the following modifications to the script and report how the plot changes qualitatively and quantatively (how many hits, what percentage are ne</w:t>
+      </w:r>
+      <w:r>
+        <w:rPr>
+          <w:lang w:val="ka-GE"/>
+        </w:rPr>
+        <w:t>\</w:t>
+      </w:r>
+      <w:r>
+        <w:rPr>
+          <w:lang w:val="ka-GE"/>
+        </w:rPr>
+        <w:t>ar the diagonal). Also briefly describe how you implemented each change.</w:t>
       </w:r>
     </w:p>
     <w:p>
@@ -2248,7 +2260,43 @@
           <w:sz w:val="22"/>
           <w:szCs w:val="22"/>
         </w:rPr>
-        <w:t xml:space="preserve">- 3690 </w:t>
+        <w:t xml:space="preserve">- </w:t>
+      </w:r>
+      <w:r>
+        <w:rPr>
+          <w:rFonts w:asciiTheme="minorHAnsi" w:hAnsiTheme="minorHAnsi" w:cstheme="minorBidi"/>
+          <w:color w:val="auto"/>
+          <w:sz w:val="22"/>
+          <w:szCs w:val="22"/>
+        </w:rPr>
+        <w:t xml:space="preserve">23933 </w:t>
+      </w:r>
+      <w:r>
+        <w:rPr>
+          <w:rFonts w:asciiTheme="minorHAnsi" w:hAnsiTheme="minorHAnsi" w:cstheme="minorBidi"/>
+          <w:color w:val="auto"/>
+          <w:sz w:val="22"/>
+          <w:szCs w:val="22"/>
+        </w:rPr>
+        <w:t xml:space="preserve">wertili, </w:t>
+      </w:r>
+      <w:r>
+        <w:rPr>
+          <w:rFonts w:asciiTheme="minorHAnsi" w:hAnsiTheme="minorHAnsi" w:cstheme="minorBidi"/>
+          <w:color w:val="auto"/>
+          <w:sz w:val="22"/>
+          <w:szCs w:val="22"/>
+        </w:rPr>
+        <w:t>38.74149%</w:t>
+      </w:r>
+      <w:r>
+        <w:rPr>
+          <w:rFonts w:asciiTheme="minorHAnsi" w:hAnsiTheme="minorHAnsi" w:cstheme="minorBidi"/>
+          <w:color w:val="auto"/>
+          <w:sz w:val="22"/>
+          <w:szCs w:val="22"/>
+        </w:rPr>
+        <w:t xml:space="preserve"> </w:t>
       </w:r>
       <w:r>
         <w:rPr>
@@ -2257,7 +2305,7 @@
           <w:sz w:val="22"/>
           <w:szCs w:val="22"/>
         </w:rPr>
-        <w:t>წერტილი, 96.3% დიაგონალში</w:t>
+        <w:t>დიაგონალში</w:t>
       </w:r>
     </w:p>
     <w:p>
@@ -2287,7 +2335,7 @@
           <w:sz w:val="22"/>
           <w:szCs w:val="22"/>
         </w:rPr>
-        <w:t xml:space="preserve">– 1586 </w:t>
+        <w:t>–</w:t>
       </w:r>
       <w:r>
         <w:rPr>
@@ -2296,20 +2344,47 @@
           <w:sz w:val="22"/>
           <w:szCs w:val="22"/>
         </w:rPr>
-        <w:t>წერტილი, 100% დიაგონალში</w:t>
-      </w:r>
-    </w:p>
-    <w:p>
-      <w:pPr>
-        <w:pStyle w:val="Default"/>
-        <w:spacing w:after="47"/>
-        <w:ind w:left="720"/>
+        <w:t xml:space="preserve">8887 </w:t>
+      </w:r>
+      <w:r>
         <w:rPr>
           <w:rFonts w:ascii="Sylfaen" w:hAnsi="Sylfaen" w:cstheme="minorBidi"/>
           <w:color w:val="auto"/>
           <w:sz w:val="22"/>
           <w:szCs w:val="22"/>
         </w:rPr>
+        <w:t xml:space="preserve">წერტილი </w:t>
+      </w:r>
+      <w:r>
+        <w:rPr>
+          <w:rFonts w:ascii="Sylfaen" w:hAnsi="Sylfaen" w:cstheme="minorBidi"/>
+          <w:color w:val="auto"/>
+          <w:sz w:val="22"/>
+          <w:szCs w:val="22"/>
+        </w:rPr>
+        <w:t>93.85619%</w:t>
+      </w:r>
+      <w:r>
+        <w:rPr>
+          <w:rFonts w:ascii="Sylfaen" w:hAnsi="Sylfaen" w:cstheme="minorBidi"/>
+          <w:color w:val="auto"/>
+          <w:sz w:val="22"/>
+          <w:szCs w:val="22"/>
+        </w:rPr>
+        <w:t xml:space="preserve"> დიაგონალში</w:t>
+      </w:r>
+    </w:p>
+    <w:p>
+      <w:pPr>
+        <w:pStyle w:val="Default"/>
+        <w:spacing w:after="47"/>
+        <w:ind w:left="720"/>
+        <w:rPr>
+          <w:rFonts w:ascii="Sylfaen" w:hAnsi="Sylfaen" w:cstheme="minorBidi"/>
+          <w:color w:val="auto"/>
+          <w:sz w:val="22"/>
+          <w:szCs w:val="22"/>
+        </w:rPr>
       </w:pPr>
       <w:r>
         <w:rPr>
@@ -2327,7 +2402,25 @@
           <w:sz w:val="22"/>
           <w:szCs w:val="22"/>
         </w:rPr>
-        <w:t xml:space="preserve">– 731 </w:t>
+        <w:t xml:space="preserve">– </w:t>
+      </w:r>
+      <w:r>
+        <w:rPr>
+          <w:rFonts w:asciiTheme="minorHAnsi" w:hAnsiTheme="minorHAnsi" w:cstheme="minorBidi"/>
+          <w:color w:val="auto"/>
+          <w:sz w:val="22"/>
+          <w:szCs w:val="22"/>
+        </w:rPr>
+        <w:t>6044</w:t>
+      </w:r>
+      <w:r>
+        <w:rPr>
+          <w:rFonts w:asciiTheme="minorHAnsi" w:hAnsiTheme="minorHAnsi" w:cstheme="minorBidi"/>
+          <w:color w:val="auto"/>
+          <w:sz w:val="22"/>
+          <w:szCs w:val="22"/>
+        </w:rPr>
+        <w:t xml:space="preserve"> </w:t>
       </w:r>
       <w:r>
         <w:rPr>
@@ -2336,7 +2429,25 @@
           <w:sz w:val="22"/>
           <w:szCs w:val="22"/>
         </w:rPr>
-        <w:t>წერტილი, 100% დიაგონალში</w:t>
+        <w:t xml:space="preserve">წერტილი, </w:t>
+      </w:r>
+      <w:r>
+        <w:rPr>
+          <w:rFonts w:ascii="Sylfaen" w:hAnsi="Sylfaen" w:cstheme="minorBidi"/>
+          <w:color w:val="auto"/>
+          <w:sz w:val="22"/>
+          <w:szCs w:val="22"/>
+        </w:rPr>
+        <w:t>82.13104</w:t>
+      </w:r>
+      <w:r>
+        <w:rPr>
+          <w:rFonts w:ascii="Sylfaen" w:hAnsi="Sylfaen" w:cstheme="minorBidi"/>
+          <w:color w:val="auto"/>
+          <w:sz w:val="22"/>
+          <w:szCs w:val="22"/>
+        </w:rPr>
+        <w:t>% დიაგონალში</w:t>
       </w:r>
     </w:p>
     <w:p>

</xml_diff>